<commit_message>
added Entity Relationship Diagram in Documentation
</commit_message>
<xml_diff>
--- a/Documentation/Project Proposal.docx
+++ b/Documentation/Project Proposal.docx
@@ -576,24 +576,6 @@
       <w:pPr>
         <w:spacing w:before="0" w:line="360" w:lineRule="auto"/>
         <w:rPr>
-          <w:sz w:val="24"/>
-          <w:szCs w:val="24"/>
-        </w:rPr>
-      </w:pPr>
-    </w:p>
-    <w:p>
-      <w:pPr>
-        <w:spacing w:before="0" w:line="360" w:lineRule="auto"/>
-        <w:rPr>
-          <w:sz w:val="24"/>
-          <w:szCs w:val="24"/>
-        </w:rPr>
-      </w:pPr>
-    </w:p>
-    <w:p>
-      <w:pPr>
-        <w:spacing w:before="0" w:line="360" w:lineRule="auto"/>
-        <w:rPr>
           <w:b/>
           <w:bCs/>
           <w:sz w:val="24"/>
@@ -607,574 +589,86 @@
           <w:sz w:val="24"/>
           <w:szCs w:val="24"/>
         </w:rPr>
-        <w:t>Employees Table</w:t>
-      </w:r>
-      <w:r>
-        <w:rPr>
-          <w:b/>
-          <w:bCs/>
-          <w:sz w:val="24"/>
-          <w:szCs w:val="24"/>
-        </w:rPr>
-        <w:t xml:space="preserve"> Columns</w:t>
+        <w:lastRenderedPageBreak/>
+        <w:t>Entity Relationship Diagram</w:t>
       </w:r>
     </w:p>
     <w:p>
       <w:pPr>
-        <w:pStyle w:val="ListParagraph"/>
-        <w:numPr>
-          <w:ilvl w:val="0"/>
-          <w:numId w:val="28"/>
-        </w:numPr>
         <w:spacing w:before="0" w:line="360" w:lineRule="auto"/>
         <w:rPr>
           <w:sz w:val="24"/>
           <w:szCs w:val="24"/>
         </w:rPr>
       </w:pPr>
-      <w:proofErr w:type="spellStart"/>
-      <w:r>
-        <w:rPr>
-          <w:sz w:val="24"/>
-          <w:szCs w:val="24"/>
-        </w:rPr>
-        <w:t>EmployeeID</w:t>
-      </w:r>
-      <w:proofErr w:type="spellEnd"/>
     </w:p>
     <w:p>
       <w:pPr>
-        <w:pStyle w:val="ListParagraph"/>
-        <w:numPr>
-          <w:ilvl w:val="0"/>
-          <w:numId w:val="28"/>
-        </w:numPr>
         <w:spacing w:before="0" w:line="360" w:lineRule="auto"/>
         <w:rPr>
           <w:sz w:val="24"/>
           <w:szCs w:val="24"/>
         </w:rPr>
       </w:pPr>
-      <w:proofErr w:type="spellStart"/>
       <w:r>
         <w:rPr>
+          <w:noProof/>
           <w:sz w:val="24"/>
           <w:szCs w:val="24"/>
         </w:rPr>
-        <w:t>EmployeeName</w:t>
-      </w:r>
-      <w:proofErr w:type="spellEnd"/>
-    </w:p>
-    <w:p>
-      <w:pPr>
-        <w:pStyle w:val="ListParagraph"/>
-        <w:numPr>
-          <w:ilvl w:val="0"/>
-          <w:numId w:val="28"/>
-        </w:numPr>
-        <w:spacing w:before="0" w:line="360" w:lineRule="auto"/>
-        <w:rPr>
-          <w:sz w:val="24"/>
-          <w:szCs w:val="24"/>
-        </w:rPr>
-      </w:pPr>
-      <w:r>
-        <w:rPr>
-          <w:sz w:val="24"/>
-          <w:szCs w:val="24"/>
-        </w:rPr>
-        <w:t>Position</w:t>
-      </w:r>
-    </w:p>
-    <w:p>
-      <w:pPr>
-        <w:pStyle w:val="ListParagraph"/>
-        <w:numPr>
-          <w:ilvl w:val="0"/>
-          <w:numId w:val="28"/>
-        </w:numPr>
-        <w:spacing w:before="0" w:line="360" w:lineRule="auto"/>
-        <w:rPr>
-          <w:sz w:val="24"/>
-          <w:szCs w:val="24"/>
-        </w:rPr>
-      </w:pPr>
-      <w:r>
-        <w:rPr>
-          <w:sz w:val="24"/>
-          <w:szCs w:val="24"/>
-        </w:rPr>
-        <w:t>Email</w:t>
-      </w:r>
-    </w:p>
-    <w:p>
-      <w:pPr>
-        <w:pStyle w:val="ListParagraph"/>
-        <w:numPr>
-          <w:ilvl w:val="0"/>
-          <w:numId w:val="28"/>
-        </w:numPr>
-        <w:spacing w:before="0" w:line="360" w:lineRule="auto"/>
-        <w:rPr>
-          <w:sz w:val="24"/>
-          <w:szCs w:val="24"/>
-        </w:rPr>
-      </w:pPr>
-      <w:r>
-        <w:rPr>
-          <w:sz w:val="24"/>
-          <w:szCs w:val="24"/>
-        </w:rPr>
-        <w:t>Phone</w:t>
-      </w:r>
-    </w:p>
-    <w:p>
-      <w:pPr>
-        <w:pStyle w:val="ListParagraph"/>
-        <w:numPr>
-          <w:ilvl w:val="0"/>
-          <w:numId w:val="28"/>
-        </w:numPr>
-        <w:spacing w:before="0" w:line="360" w:lineRule="auto"/>
-        <w:rPr>
-          <w:sz w:val="24"/>
-          <w:szCs w:val="24"/>
-        </w:rPr>
-      </w:pPr>
-      <w:r>
-        <w:rPr>
-          <w:sz w:val="24"/>
-          <w:szCs w:val="24"/>
-        </w:rPr>
-        <w:t>Username</w:t>
-      </w:r>
-    </w:p>
-    <w:p>
-      <w:pPr>
-        <w:pStyle w:val="ListParagraph"/>
-        <w:numPr>
-          <w:ilvl w:val="0"/>
-          <w:numId w:val="28"/>
-        </w:numPr>
-        <w:spacing w:before="0" w:line="360" w:lineRule="auto"/>
-        <w:rPr>
-          <w:sz w:val="24"/>
-          <w:szCs w:val="24"/>
-        </w:rPr>
-      </w:pPr>
-      <w:r>
-        <w:rPr>
-          <w:sz w:val="24"/>
-          <w:szCs w:val="24"/>
-        </w:rPr>
-        <w:t>Password</w:t>
-      </w:r>
-    </w:p>
-    <w:p>
-      <w:pPr>
-        <w:pStyle w:val="ListParagraph"/>
-        <w:spacing w:before="0" w:line="360" w:lineRule="auto"/>
-        <w:rPr>
-          <w:sz w:val="24"/>
-          <w:szCs w:val="24"/>
-        </w:rPr>
-      </w:pPr>
-    </w:p>
-    <w:p>
-      <w:pPr>
-        <w:spacing w:before="0" w:line="360" w:lineRule="auto"/>
-        <w:rPr>
-          <w:b/>
-          <w:bCs/>
-          <w:sz w:val="24"/>
-          <w:szCs w:val="24"/>
-        </w:rPr>
-      </w:pPr>
-      <w:r>
-        <w:rPr>
-          <w:b/>
-          <w:bCs/>
-          <w:sz w:val="24"/>
-          <w:szCs w:val="24"/>
-        </w:rPr>
-        <w:t>Products Table</w:t>
-      </w:r>
-      <w:r>
-        <w:rPr>
-          <w:b/>
-          <w:bCs/>
-          <w:sz w:val="24"/>
-          <w:szCs w:val="24"/>
-        </w:rPr>
-        <w:t xml:space="preserve"> Columns</w:t>
-      </w:r>
-    </w:p>
-    <w:p>
-      <w:pPr>
-        <w:pStyle w:val="ListParagraph"/>
-        <w:numPr>
-          <w:ilvl w:val="0"/>
-          <w:numId w:val="29"/>
-        </w:numPr>
-        <w:spacing w:before="0" w:line="360" w:lineRule="auto"/>
-        <w:rPr>
-          <w:sz w:val="24"/>
-          <w:szCs w:val="24"/>
-        </w:rPr>
-      </w:pPr>
-      <w:proofErr w:type="spellStart"/>
-      <w:r>
-        <w:rPr>
-          <w:sz w:val="24"/>
-          <w:szCs w:val="24"/>
-        </w:rPr>
-        <w:t>ProductID</w:t>
-      </w:r>
-      <w:proofErr w:type="spellEnd"/>
-    </w:p>
-    <w:p>
-      <w:pPr>
-        <w:pStyle w:val="ListParagraph"/>
-        <w:numPr>
-          <w:ilvl w:val="0"/>
-          <w:numId w:val="29"/>
-        </w:numPr>
-        <w:spacing w:before="0" w:line="360" w:lineRule="auto"/>
-        <w:rPr>
-          <w:sz w:val="24"/>
-          <w:szCs w:val="24"/>
-        </w:rPr>
-      </w:pPr>
-      <w:r>
-        <w:rPr>
-          <w:sz w:val="24"/>
-          <w:szCs w:val="24"/>
-        </w:rPr>
-        <w:t>ProductName</w:t>
-      </w:r>
-    </w:p>
-    <w:p>
-      <w:pPr>
-        <w:pStyle w:val="ListParagraph"/>
-        <w:numPr>
-          <w:ilvl w:val="0"/>
-          <w:numId w:val="29"/>
-        </w:numPr>
-        <w:spacing w:before="0" w:line="360" w:lineRule="auto"/>
-        <w:rPr>
-          <w:sz w:val="24"/>
-          <w:szCs w:val="24"/>
-        </w:rPr>
-      </w:pPr>
-      <w:r>
-        <w:rPr>
-          <w:sz w:val="24"/>
-          <w:szCs w:val="24"/>
-        </w:rPr>
-        <w:t>Category</w:t>
-      </w:r>
-    </w:p>
-    <w:p>
-      <w:pPr>
-        <w:pStyle w:val="ListParagraph"/>
-        <w:numPr>
-          <w:ilvl w:val="0"/>
-          <w:numId w:val="29"/>
-        </w:numPr>
-        <w:spacing w:before="0" w:line="360" w:lineRule="auto"/>
-        <w:rPr>
-          <w:sz w:val="24"/>
-          <w:szCs w:val="24"/>
-        </w:rPr>
-      </w:pPr>
-      <w:r>
-        <w:rPr>
-          <w:sz w:val="24"/>
-          <w:szCs w:val="24"/>
-        </w:rPr>
-        <w:t>Unit</w:t>
-      </w:r>
-    </w:p>
-    <w:p>
-      <w:pPr>
-        <w:pStyle w:val="ListParagraph"/>
-        <w:numPr>
-          <w:ilvl w:val="0"/>
-          <w:numId w:val="29"/>
-        </w:numPr>
-        <w:spacing w:before="0" w:line="360" w:lineRule="auto"/>
-        <w:rPr>
-          <w:sz w:val="24"/>
-          <w:szCs w:val="24"/>
-        </w:rPr>
-      </w:pPr>
-      <w:r>
-        <w:rPr>
-          <w:sz w:val="24"/>
-          <w:szCs w:val="24"/>
-        </w:rPr>
-        <w:t>Price</w:t>
-      </w:r>
-    </w:p>
-    <w:p>
-      <w:pPr>
-        <w:pStyle w:val="ListParagraph"/>
-        <w:numPr>
-          <w:ilvl w:val="0"/>
-          <w:numId w:val="29"/>
-        </w:numPr>
-        <w:spacing w:before="0" w:line="360" w:lineRule="auto"/>
-        <w:rPr>
-          <w:sz w:val="24"/>
-          <w:szCs w:val="24"/>
-        </w:rPr>
-      </w:pPr>
-      <w:r>
-        <w:rPr>
-          <w:sz w:val="24"/>
-          <w:szCs w:val="24"/>
-        </w:rPr>
-        <w:t>State</w:t>
-      </w:r>
-      <w:r>
-        <w:rPr>
-          <w:sz w:val="24"/>
-          <w:szCs w:val="24"/>
-        </w:rPr>
-        <w:t xml:space="preserve"> (Understocked or Overstocked)</w:t>
-      </w:r>
-    </w:p>
-    <w:p>
-      <w:pPr>
-        <w:pStyle w:val="ListParagraph"/>
-        <w:spacing w:before="0" w:line="360" w:lineRule="auto"/>
-        <w:rPr>
-          <w:sz w:val="24"/>
-          <w:szCs w:val="24"/>
-        </w:rPr>
-      </w:pPr>
-    </w:p>
-    <w:p>
-      <w:pPr>
-        <w:spacing w:before="0" w:line="360" w:lineRule="auto"/>
-        <w:rPr>
-          <w:b/>
-          <w:bCs/>
-          <w:sz w:val="24"/>
-          <w:szCs w:val="24"/>
-        </w:rPr>
-      </w:pPr>
-      <w:r>
-        <w:rPr>
-          <w:b/>
-          <w:bCs/>
-          <w:sz w:val="24"/>
-          <w:szCs w:val="24"/>
-        </w:rPr>
-        <w:t>Stock Logs</w:t>
-      </w:r>
-      <w:r>
-        <w:rPr>
-          <w:b/>
-          <w:bCs/>
-          <w:sz w:val="24"/>
-          <w:szCs w:val="24"/>
-        </w:rPr>
-        <w:t xml:space="preserve"> Table (Junction)</w:t>
-      </w:r>
-      <w:r>
-        <w:rPr>
-          <w:b/>
-          <w:bCs/>
-          <w:sz w:val="24"/>
-          <w:szCs w:val="24"/>
-        </w:rPr>
-        <w:t xml:space="preserve"> Columns</w:t>
-      </w:r>
-    </w:p>
-    <w:p>
-      <w:pPr>
-        <w:pStyle w:val="ListParagraph"/>
-        <w:numPr>
-          <w:ilvl w:val="0"/>
-          <w:numId w:val="30"/>
-        </w:numPr>
-        <w:spacing w:before="0" w:line="360" w:lineRule="auto"/>
-        <w:rPr>
-          <w:sz w:val="24"/>
-          <w:szCs w:val="24"/>
-        </w:rPr>
-      </w:pPr>
-      <w:proofErr w:type="spellStart"/>
-      <w:r>
-        <w:rPr>
-          <w:sz w:val="24"/>
-          <w:szCs w:val="24"/>
-        </w:rPr>
-        <w:t>StockLog</w:t>
-      </w:r>
-      <w:r>
-        <w:rPr>
-          <w:sz w:val="24"/>
-          <w:szCs w:val="24"/>
-        </w:rPr>
-        <w:t>ID</w:t>
-      </w:r>
-      <w:proofErr w:type="spellEnd"/>
-    </w:p>
-    <w:p>
-      <w:pPr>
-        <w:pStyle w:val="ListParagraph"/>
-        <w:numPr>
-          <w:ilvl w:val="0"/>
-          <w:numId w:val="30"/>
-        </w:numPr>
-        <w:spacing w:before="0" w:line="360" w:lineRule="auto"/>
-        <w:rPr>
-          <w:sz w:val="24"/>
-          <w:szCs w:val="24"/>
-        </w:rPr>
-      </w:pPr>
-      <w:proofErr w:type="spellStart"/>
-      <w:r>
-        <w:rPr>
-          <w:sz w:val="24"/>
-          <w:szCs w:val="24"/>
-        </w:rPr>
-        <w:t>EmployeeID</w:t>
-      </w:r>
-      <w:proofErr w:type="spellEnd"/>
-    </w:p>
-    <w:p>
-      <w:pPr>
-        <w:pStyle w:val="ListParagraph"/>
-        <w:numPr>
-          <w:ilvl w:val="0"/>
-          <w:numId w:val="30"/>
-        </w:numPr>
-        <w:spacing w:before="0" w:line="360" w:lineRule="auto"/>
-        <w:rPr>
-          <w:sz w:val="24"/>
-          <w:szCs w:val="24"/>
-        </w:rPr>
-      </w:pPr>
-      <w:proofErr w:type="spellStart"/>
-      <w:r>
-        <w:rPr>
-          <w:sz w:val="24"/>
-          <w:szCs w:val="24"/>
-        </w:rPr>
-        <w:t>ProductID</w:t>
-      </w:r>
-      <w:proofErr w:type="spellEnd"/>
-    </w:p>
-    <w:p>
-      <w:pPr>
-        <w:pStyle w:val="ListParagraph"/>
-        <w:numPr>
-          <w:ilvl w:val="0"/>
-          <w:numId w:val="30"/>
-        </w:numPr>
-        <w:spacing w:before="0" w:line="360" w:lineRule="auto"/>
-        <w:rPr>
-          <w:sz w:val="24"/>
-          <w:szCs w:val="24"/>
-        </w:rPr>
-      </w:pPr>
-      <w:proofErr w:type="spellStart"/>
-      <w:r>
-        <w:rPr>
-          <w:sz w:val="24"/>
-          <w:szCs w:val="24"/>
-        </w:rPr>
-        <w:t>StockLog</w:t>
-      </w:r>
-      <w:r>
-        <w:rPr>
-          <w:sz w:val="24"/>
-          <w:szCs w:val="24"/>
-        </w:rPr>
-        <w:t>Date</w:t>
-      </w:r>
-      <w:proofErr w:type="spellEnd"/>
-    </w:p>
-    <w:p>
-      <w:pPr>
-        <w:pStyle w:val="ListParagraph"/>
-        <w:numPr>
-          <w:ilvl w:val="0"/>
-          <w:numId w:val="30"/>
-        </w:numPr>
-        <w:spacing w:before="0" w:line="360" w:lineRule="auto"/>
-        <w:rPr>
-          <w:sz w:val="24"/>
-          <w:szCs w:val="24"/>
-        </w:rPr>
-      </w:pPr>
-      <w:proofErr w:type="spellStart"/>
-      <w:r>
-        <w:rPr>
-          <w:sz w:val="24"/>
-          <w:szCs w:val="24"/>
-        </w:rPr>
-        <w:t>ExpirationDate</w:t>
-      </w:r>
-      <w:proofErr w:type="spellEnd"/>
-    </w:p>
-    <w:p>
-      <w:pPr>
-        <w:pStyle w:val="ListParagraph"/>
-        <w:numPr>
-          <w:ilvl w:val="0"/>
-          <w:numId w:val="30"/>
-        </w:numPr>
-        <w:spacing w:before="0" w:line="360" w:lineRule="auto"/>
-        <w:rPr>
-          <w:sz w:val="24"/>
-          <w:szCs w:val="24"/>
-        </w:rPr>
-      </w:pPr>
-      <w:r>
-        <w:rPr>
-          <w:sz w:val="24"/>
-          <w:szCs w:val="24"/>
-        </w:rPr>
-        <w:t>Quantity</w:t>
-      </w:r>
-    </w:p>
-    <w:p>
-      <w:pPr>
-        <w:pStyle w:val="ListParagraph"/>
-        <w:numPr>
-          <w:ilvl w:val="0"/>
-          <w:numId w:val="30"/>
-        </w:numPr>
-        <w:spacing w:before="0" w:line="360" w:lineRule="auto"/>
-        <w:rPr>
-          <w:sz w:val="24"/>
-          <w:szCs w:val="24"/>
-        </w:rPr>
-      </w:pPr>
-      <w:proofErr w:type="spellStart"/>
-      <w:r>
-        <w:rPr>
-          <w:sz w:val="24"/>
-          <w:szCs w:val="24"/>
-        </w:rPr>
-        <w:t>StockAction</w:t>
-      </w:r>
-      <w:proofErr w:type="spellEnd"/>
-      <w:r>
-        <w:rPr>
-          <w:sz w:val="24"/>
-          <w:szCs w:val="24"/>
-        </w:rPr>
-        <w:t xml:space="preserve"> (Restock or Deplete)</w:t>
+        <w:drawing>
+          <wp:inline distT="0" distB="0" distL="0" distR="0" wp14:anchorId="624ABE8F" wp14:editId="4E08B2B5">
+            <wp:extent cx="5934075" cy="1314450"/>
+            <wp:effectExtent l="0" t="0" r="9525" b="0"/>
+            <wp:docPr id="1565497282" name="Picture 2"/>
+            <wp:cNvGraphicFramePr>
+              <a:graphicFrameLocks xmlns:a="http://schemas.openxmlformats.org/drawingml/2006/main" noChangeAspect="1"/>
+            </wp:cNvGraphicFramePr>
+            <a:graphic xmlns:a="http://schemas.openxmlformats.org/drawingml/2006/main">
+              <a:graphicData uri="http://schemas.openxmlformats.org/drawingml/2006/picture">
+                <pic:pic xmlns:pic="http://schemas.openxmlformats.org/drawingml/2006/picture">
+                  <pic:nvPicPr>
+                    <pic:cNvPr id="0" name="Picture 2"/>
+                    <pic:cNvPicPr>
+                      <a:picLocks noChangeAspect="1" noChangeArrowheads="1"/>
+                    </pic:cNvPicPr>
+                  </pic:nvPicPr>
+                  <pic:blipFill>
+                    <a:blip r:embed="rId7" cstate="print">
+                      <a:extLst>
+                        <a:ext uri="{28A0092B-C50C-407E-A947-70E740481C1C}">
+                          <a14:useLocalDpi xmlns:a14="http://schemas.microsoft.com/office/drawing/2010/main" val="0"/>
+                        </a:ext>
+                      </a:extLst>
+                    </a:blip>
+                    <a:srcRect/>
+                    <a:stretch>
+                      <a:fillRect/>
+                    </a:stretch>
+                  </pic:blipFill>
+                  <pic:spPr bwMode="auto">
+                    <a:xfrm>
+                      <a:off x="0" y="0"/>
+                      <a:ext cx="5934075" cy="1314450"/>
+                    </a:xfrm>
+                    <a:prstGeom prst="rect">
+                      <a:avLst/>
+                    </a:prstGeom>
+                    <a:noFill/>
+                    <a:ln>
+                      <a:noFill/>
+                    </a:ln>
+                  </pic:spPr>
+                </pic:pic>
+              </a:graphicData>
+            </a:graphic>
+          </wp:inline>
+        </w:drawing>
       </w:r>
     </w:p>
     <w:sectPr>
-      <w:footerReference w:type="even" r:id="rId7"/>
-      <w:footerReference w:type="default" r:id="rId8"/>
+      <w:footerReference w:type="even" r:id="rId8"/>
+      <w:footerReference w:type="default" r:id="rId9"/>
       <w:pgSz w:w="12240" w:h="15840" w:code="1"/>
       <w:pgMar w:top="1800" w:right="1440" w:bottom="1440" w:left="1440" w:header="720" w:footer="720" w:gutter="0"/>
       <w:cols w:space="720"/>
@@ -5101,6 +4595,7 @@
   <w:rsids>
     <w:rsidRoot w:val="00CA1A23"/>
     <w:rsid w:val="002F1E70"/>
+    <w:rsid w:val="005C54A8"/>
     <w:rsid w:val="00842737"/>
     <w:rsid w:val="00CA1A23"/>
   </w:rsids>

</xml_diff>